<commit_message>
pre-final edit in 2nd semester exam
</commit_message>
<xml_diff>
--- a/23-24/8 th Grade/1st semster/exam/exam.docx
+++ b/23-24/8 th Grade/1st semster/exam/exam.docx
@@ -54,6 +54,7 @@
           <w:szCs w:val="24"/>
         </w:rPr>
       </w:pPr>
+      <w:proofErr w:type="gramStart"/>
       <w:r>
         <w:rPr>
           <w:rFonts w:ascii="Arial" w:hAnsi="Arial" w:cs="Arial"/>
@@ -66,6 +67,7 @@
         </w:rPr>
         <w:t>Wildebeest :</w:t>
       </w:r>
+      <w:proofErr w:type="gramEnd"/>
       <w:r>
         <w:rPr>
           <w:rFonts w:ascii="Arial" w:hAnsi="Arial" w:cs="Arial"/>
@@ -149,8 +151,9 @@
           <w:sz w:val="24"/>
           <w:szCs w:val="24"/>
         </w:rPr>
-        <w:t>Arctic Tern</w:t>
-      </w:r>
+        <w:t xml:space="preserve">Arctic </w:t>
+      </w:r>
+      <w:proofErr w:type="gramStart"/>
       <w:r>
         <w:rPr>
           <w:rFonts w:ascii="Arial" w:hAnsi="Arial" w:cs="Arial"/>
@@ -161,7 +164,7 @@
           <w:sz w:val="24"/>
           <w:szCs w:val="24"/>
         </w:rPr>
-        <w:t xml:space="preserve"> </w:t>
+        <w:t>Tern</w:t>
       </w:r>
       <w:r>
         <w:rPr>
@@ -173,8 +176,21 @@
           <w:sz w:val="24"/>
           <w:szCs w:val="24"/>
         </w:rPr>
+        <w:t xml:space="preserve"> </w:t>
+      </w:r>
+      <w:r>
+        <w:rPr>
+          <w:rFonts w:ascii="Arial" w:hAnsi="Arial" w:cs="Arial"/>
+          <w:b/>
+          <w:bCs/>
+          <w:i/>
+          <w:iCs/>
+          <w:sz w:val="24"/>
+          <w:szCs w:val="24"/>
+        </w:rPr>
         <w:t>:</w:t>
       </w:r>
+      <w:proofErr w:type="gramEnd"/>
       <w:r>
         <w:rPr>
           <w:rFonts w:ascii="Arial" w:hAnsi="Arial" w:cs="Arial"/>
@@ -272,8 +288,21 @@
           <w:szCs w:val="26"/>
           <w:u w:val="single"/>
         </w:rPr>
-        <w:t>Choose the right answer to complete the following :</w:t>
-      </w:r>
+        <w:t xml:space="preserve">Choose the right answer to complete the </w:t>
+      </w:r>
+      <w:proofErr w:type="gramStart"/>
+      <w:r>
+        <w:rPr>
+          <w:rFonts w:ascii="Arial" w:hAnsi="Arial" w:cs="Arial"/>
+          <w:b/>
+          <w:bCs/>
+          <w:sz w:val="26"/>
+          <w:szCs w:val="26"/>
+          <w:u w:val="single"/>
+        </w:rPr>
+        <w:t>following :</w:t>
+      </w:r>
+      <w:proofErr w:type="gramEnd"/>
       <w:r>
         <w:rPr>
           <w:rFonts w:asciiTheme="minorBidi" w:hAnsiTheme="minorBidi"/>
@@ -344,15 +373,33 @@
           <w:sz w:val="24"/>
           <w:szCs w:val="24"/>
         </w:rPr>
-        <w:t xml:space="preserve"> when the dry season starts</w:t>
-      </w:r>
-      <w:r>
-        <w:rPr>
-          <w:rFonts w:asciiTheme="minorBidi" w:hAnsiTheme="minorBidi"/>
-          <w:sz w:val="24"/>
-          <w:szCs w:val="24"/>
-        </w:rPr>
-        <w:t xml:space="preserve"> : </w:t>
+        <w:t xml:space="preserve"> when the dry season </w:t>
+      </w:r>
+      <w:proofErr w:type="gramStart"/>
+      <w:r>
+        <w:rPr>
+          <w:rFonts w:asciiTheme="minorBidi" w:hAnsiTheme="minorBidi"/>
+          <w:sz w:val="24"/>
+          <w:szCs w:val="24"/>
+        </w:rPr>
+        <w:t>starts</w:t>
+      </w:r>
+      <w:r>
+        <w:rPr>
+          <w:rFonts w:asciiTheme="minorBidi" w:hAnsiTheme="minorBidi"/>
+          <w:sz w:val="24"/>
+          <w:szCs w:val="24"/>
+        </w:rPr>
+        <w:t xml:space="preserve"> :</w:t>
+      </w:r>
+      <w:proofErr w:type="gramEnd"/>
+      <w:r>
+        <w:rPr>
+          <w:rFonts w:asciiTheme="minorBidi" w:hAnsiTheme="minorBidi"/>
+          <w:sz w:val="24"/>
+          <w:szCs w:val="24"/>
+        </w:rPr>
+        <w:t xml:space="preserve"> </w:t>
       </w:r>
     </w:p>
     <w:p>
@@ -472,6 +519,7 @@
         </w:rPr>
         <w:t xml:space="preserve"> </w:t>
       </w:r>
+      <w:proofErr w:type="gramStart"/>
       <w:r>
         <w:rPr>
           <w:rFonts w:asciiTheme="minorBidi" w:hAnsiTheme="minorBidi"/>
@@ -488,6 +536,7 @@
         </w:rPr>
         <w:t>uge</w:t>
       </w:r>
+      <w:proofErr w:type="gramEnd"/>
       <w:r>
         <w:rPr>
           <w:rFonts w:asciiTheme="minorBidi" w:hAnsiTheme="minorBidi"/>
@@ -622,6 +671,7 @@
         </w:rPr>
         <w:t xml:space="preserve"> kilometers during their </w:t>
       </w:r>
+      <w:proofErr w:type="gramStart"/>
       <w:r>
         <w:rPr>
           <w:rFonts w:asciiTheme="minorBidi" w:hAnsiTheme="minorBidi"/>
@@ -646,6 +696,7 @@
         </w:rPr>
         <w:t>:</w:t>
       </w:r>
+      <w:proofErr w:type="gramEnd"/>
       <w:r>
         <w:rPr>
           <w:rFonts w:asciiTheme="minorBidi" w:hAnsiTheme="minorBidi"/>
@@ -1069,8 +1120,21 @@
           <w:szCs w:val="26"/>
           <w:u w:val="single"/>
         </w:rPr>
-        <w:t>Choose two of the underlined words in the text to suit their definitions below :</w:t>
-      </w:r>
+        <w:t xml:space="preserve">Choose two of the underlined words in the text to suit their definitions </w:t>
+      </w:r>
+      <w:proofErr w:type="gramStart"/>
+      <w:r>
+        <w:rPr>
+          <w:rFonts w:ascii="Arial" w:hAnsi="Arial" w:cs="Arial"/>
+          <w:b/>
+          <w:bCs/>
+          <w:sz w:val="26"/>
+          <w:szCs w:val="26"/>
+          <w:u w:val="single"/>
+        </w:rPr>
+        <w:t>below :</w:t>
+      </w:r>
+      <w:proofErr w:type="gramEnd"/>
       <w:r>
         <w:rPr>
           <w:rFonts w:asciiTheme="minorBidi" w:hAnsiTheme="minorBidi"/>
@@ -1291,7 +1355,31 @@
           <w:szCs w:val="26"/>
           <w:u w:val="single"/>
         </w:rPr>
-        <w:t xml:space="preserve">Write true ( T ) or false ( F ): </w:t>
+        <w:t xml:space="preserve">Write true </w:t>
+      </w:r>
+      <w:proofErr w:type="gramStart"/>
+      <w:r>
+        <w:rPr>
+          <w:rFonts w:ascii="Arial" w:hAnsi="Arial" w:cs="Arial"/>
+          <w:b/>
+          <w:bCs/>
+          <w:sz w:val="26"/>
+          <w:szCs w:val="26"/>
+          <w:u w:val="single"/>
+        </w:rPr>
+        <w:t>( T</w:t>
+      </w:r>
+      <w:proofErr w:type="gramEnd"/>
+      <w:r>
+        <w:rPr>
+          <w:rFonts w:ascii="Arial" w:hAnsi="Arial" w:cs="Arial"/>
+          <w:b/>
+          <w:bCs/>
+          <w:sz w:val="26"/>
+          <w:szCs w:val="26"/>
+          <w:u w:val="single"/>
+        </w:rPr>
+        <w:t xml:space="preserve"> ) or false ( F ): </w:t>
       </w:r>
       <w:r>
         <w:rPr>
@@ -1372,15 +1460,33 @@
           <w:sz w:val="24"/>
           <w:szCs w:val="24"/>
         </w:rPr>
-        <w:t xml:space="preserve">The brain has four main parts </w:t>
-      </w:r>
-      <w:r>
-        <w:rPr>
-          <w:rFonts w:asciiTheme="minorBidi" w:hAnsiTheme="minorBidi"/>
-          <w:sz w:val="24"/>
-          <w:szCs w:val="24"/>
-        </w:rPr>
-        <w:t xml:space="preserve"> (…..)</w:t>
+        <w:t xml:space="preserve">The brain has four main </w:t>
+      </w:r>
+      <w:proofErr w:type="gramStart"/>
+      <w:r>
+        <w:rPr>
+          <w:rFonts w:asciiTheme="minorBidi" w:hAnsiTheme="minorBidi"/>
+          <w:sz w:val="24"/>
+          <w:szCs w:val="24"/>
+        </w:rPr>
+        <w:t xml:space="preserve">parts </w:t>
+      </w:r>
+      <w:r>
+        <w:rPr>
+          <w:rFonts w:asciiTheme="minorBidi" w:hAnsiTheme="minorBidi"/>
+          <w:sz w:val="24"/>
+          <w:szCs w:val="24"/>
+        </w:rPr>
+        <w:t xml:space="preserve"> (</w:t>
+      </w:r>
+      <w:proofErr w:type="gramEnd"/>
+      <w:r>
+        <w:rPr>
+          <w:rFonts w:asciiTheme="minorBidi" w:hAnsiTheme="minorBidi"/>
+          <w:sz w:val="24"/>
+          <w:szCs w:val="24"/>
+        </w:rPr>
+        <w:t>…..)</w:t>
       </w:r>
     </w:p>
     <w:p>
@@ -1415,7 +1521,25 @@
           <w:sz w:val="24"/>
           <w:szCs w:val="24"/>
         </w:rPr>
-        <w:t xml:space="preserve"> (…..)</w:t>
+        <w:t xml:space="preserve"> (</w:t>
+      </w:r>
+      <w:proofErr w:type="gramStart"/>
+      <w:r>
+        <w:rPr>
+          <w:rFonts w:asciiTheme="minorBidi" w:hAnsiTheme="minorBidi"/>
+          <w:sz w:val="24"/>
+          <w:szCs w:val="24"/>
+        </w:rPr>
+        <w:t>…..</w:t>
+      </w:r>
+      <w:proofErr w:type="gramEnd"/>
+      <w:r>
+        <w:rPr>
+          <w:rFonts w:asciiTheme="minorBidi" w:hAnsiTheme="minorBidi"/>
+          <w:sz w:val="24"/>
+          <w:szCs w:val="24"/>
+        </w:rPr>
+        <w:t>)</w:t>
       </w:r>
     </w:p>
     <w:p>
@@ -1638,7 +1762,31 @@
           <w:szCs w:val="26"/>
           <w:u w:val="single"/>
         </w:rPr>
-        <w:t xml:space="preserve">Choose the correct word in brackets : </w:t>
+        <w:t xml:space="preserve">Choose the correct word in </w:t>
+      </w:r>
+      <w:proofErr w:type="gramStart"/>
+      <w:r>
+        <w:rPr>
+          <w:rFonts w:ascii="Arial" w:hAnsi="Arial" w:cs="Arial"/>
+          <w:b/>
+          <w:bCs/>
+          <w:sz w:val="26"/>
+          <w:szCs w:val="26"/>
+          <w:u w:val="single"/>
+        </w:rPr>
+        <w:t>brackets :</w:t>
+      </w:r>
+      <w:proofErr w:type="gramEnd"/>
+      <w:r>
+        <w:rPr>
+          <w:rFonts w:ascii="Arial" w:hAnsi="Arial" w:cs="Arial"/>
+          <w:b/>
+          <w:bCs/>
+          <w:sz w:val="26"/>
+          <w:szCs w:val="26"/>
+          <w:u w:val="single"/>
+        </w:rPr>
+        <w:t xml:space="preserve"> </w:t>
       </w:r>
       <w:r>
         <w:rPr>
@@ -1721,33 +1869,53 @@
           <w:sz w:val="24"/>
           <w:szCs w:val="24"/>
         </w:rPr>
-        <w:t>The train stopped</w:t>
-      </w:r>
-      <w:r>
-        <w:rPr>
-          <w:rFonts w:asciiTheme="minorBidi" w:hAnsiTheme="minorBidi"/>
-          <w:sz w:val="24"/>
-          <w:szCs w:val="24"/>
-        </w:rPr>
-        <w:t xml:space="preserve"> </w:t>
-      </w:r>
-      <w:r>
-        <w:rPr>
-          <w:rFonts w:asciiTheme="minorBidi" w:hAnsiTheme="minorBidi"/>
-          <w:sz w:val="24"/>
-          <w:szCs w:val="24"/>
-        </w:rPr>
-        <w:t xml:space="preserve"> </w:t>
-      </w:r>
-      <w:r>
-        <w:rPr>
-          <w:rFonts w:asciiTheme="minorBidi" w:hAnsiTheme="minorBidi"/>
-          <w:b/>
-          <w:bCs/>
-          <w:sz w:val="24"/>
-          <w:szCs w:val="24"/>
-        </w:rPr>
-        <w:t xml:space="preserve">( </w:t>
+        <w:t xml:space="preserve">The train </w:t>
+      </w:r>
+      <w:proofErr w:type="gramStart"/>
+      <w:r>
+        <w:rPr>
+          <w:rFonts w:asciiTheme="minorBidi" w:hAnsiTheme="minorBidi"/>
+          <w:sz w:val="24"/>
+          <w:szCs w:val="24"/>
+        </w:rPr>
+        <w:t>stopped</w:t>
+      </w:r>
+      <w:r>
+        <w:rPr>
+          <w:rFonts w:asciiTheme="minorBidi" w:hAnsiTheme="minorBidi"/>
+          <w:sz w:val="24"/>
+          <w:szCs w:val="24"/>
+        </w:rPr>
+        <w:t xml:space="preserve"> </w:t>
+      </w:r>
+      <w:r>
+        <w:rPr>
+          <w:rFonts w:asciiTheme="minorBidi" w:hAnsiTheme="minorBidi"/>
+          <w:sz w:val="24"/>
+          <w:szCs w:val="24"/>
+        </w:rPr>
+        <w:t xml:space="preserve"> </w:t>
+      </w:r>
+      <w:r>
+        <w:rPr>
+          <w:rFonts w:asciiTheme="minorBidi" w:hAnsiTheme="minorBidi"/>
+          <w:b/>
+          <w:bCs/>
+          <w:sz w:val="24"/>
+          <w:szCs w:val="24"/>
+        </w:rPr>
+        <w:t>(</w:t>
+      </w:r>
+      <w:proofErr w:type="gramEnd"/>
+      <w:r>
+        <w:rPr>
+          <w:rFonts w:asciiTheme="minorBidi" w:hAnsiTheme="minorBidi"/>
+          <w:b/>
+          <w:bCs/>
+          <w:sz w:val="24"/>
+          <w:szCs w:val="24"/>
+        </w:rPr>
+        <w:t xml:space="preserve"> </w:t>
       </w:r>
       <w:r>
         <w:rPr>
@@ -1846,7 +2014,16 @@
           <w:sz w:val="24"/>
           <w:szCs w:val="24"/>
         </w:rPr>
-        <w:t xml:space="preserve">made of </w:t>
+        <w:t xml:space="preserve">made </w:t>
+      </w:r>
+      <w:proofErr w:type="gramStart"/>
+      <w:r>
+        <w:rPr>
+          <w:rFonts w:asciiTheme="minorBidi" w:hAnsiTheme="minorBidi"/>
+          <w:sz w:val="24"/>
+          <w:szCs w:val="24"/>
+        </w:rPr>
+        <w:t xml:space="preserve">of </w:t>
       </w:r>
       <w:r>
         <w:rPr>
@@ -1868,6 +2045,7 @@
         </w:rPr>
         <w:t>(</w:t>
       </w:r>
+      <w:proofErr w:type="gramEnd"/>
       <w:r>
         <w:rPr>
           <w:rFonts w:asciiTheme="minorBidi" w:hAnsiTheme="minorBidi"/>
@@ -1985,7 +2163,18 @@
           <w:sz w:val="24"/>
           <w:szCs w:val="24"/>
         </w:rPr>
-        <w:t xml:space="preserve"> ( </w:t>
+        <w:t xml:space="preserve"> </w:t>
+      </w:r>
+      <w:proofErr w:type="gramStart"/>
+      <w:r>
+        <w:rPr>
+          <w:rFonts w:asciiTheme="minorBidi" w:hAnsiTheme="minorBidi"/>
+          <w:b/>
+          <w:bCs/>
+          <w:sz w:val="24"/>
+          <w:szCs w:val="24"/>
+        </w:rPr>
+        <w:t xml:space="preserve">( </w:t>
       </w:r>
       <w:r>
         <w:rPr>
@@ -1997,6 +2186,7 @@
         </w:rPr>
         <w:t>idea</w:t>
       </w:r>
+      <w:proofErr w:type="gramEnd"/>
       <w:r>
         <w:rPr>
           <w:rFonts w:asciiTheme="minorBidi" w:hAnsiTheme="minorBidi"/>
@@ -2078,7 +2268,16 @@
           <w:sz w:val="24"/>
           <w:szCs w:val="24"/>
         </w:rPr>
-        <w:t>The noun of the verb {</w:t>
+        <w:t xml:space="preserve">The noun of the verb </w:t>
+      </w:r>
+      <w:proofErr w:type="gramStart"/>
+      <w:r>
+        <w:rPr>
+          <w:rFonts w:asciiTheme="minorBidi" w:hAnsiTheme="minorBidi"/>
+          <w:sz w:val="24"/>
+          <w:szCs w:val="24"/>
+        </w:rPr>
+        <w:t>{</w:t>
       </w:r>
       <w:r>
         <w:rPr>
@@ -2098,6 +2297,7 @@
         </w:rPr>
         <w:t>migrate</w:t>
       </w:r>
+      <w:proofErr w:type="gramEnd"/>
       <w:r>
         <w:rPr>
           <w:rFonts w:asciiTheme="majorBidi" w:hAnsiTheme="majorBidi" w:cstheme="majorBidi"/>
@@ -2221,25 +2421,45 @@
           <w:sz w:val="24"/>
           <w:szCs w:val="24"/>
         </w:rPr>
-        <w:t xml:space="preserve">You can </w:t>
-      </w:r>
-      <w:r>
-        <w:rPr>
-          <w:rFonts w:asciiTheme="minorBidi" w:hAnsiTheme="minorBidi"/>
-          <w:sz w:val="24"/>
-          <w:szCs w:val="24"/>
-        </w:rPr>
-        <w:t xml:space="preserve"> </w:t>
-      </w:r>
-      <w:r>
-        <w:rPr>
-          <w:rFonts w:asciiTheme="minorBidi" w:hAnsiTheme="minorBidi"/>
-          <w:b/>
-          <w:bCs/>
-          <w:sz w:val="24"/>
-          <w:szCs w:val="24"/>
-        </w:rPr>
-        <w:t xml:space="preserve">( </w:t>
+        <w:t xml:space="preserve">You </w:t>
+      </w:r>
+      <w:proofErr w:type="gramStart"/>
+      <w:r>
+        <w:rPr>
+          <w:rFonts w:asciiTheme="minorBidi" w:hAnsiTheme="minorBidi"/>
+          <w:sz w:val="24"/>
+          <w:szCs w:val="24"/>
+        </w:rPr>
+        <w:t xml:space="preserve">can </w:t>
+      </w:r>
+      <w:r>
+        <w:rPr>
+          <w:rFonts w:asciiTheme="minorBidi" w:hAnsiTheme="minorBidi"/>
+          <w:sz w:val="24"/>
+          <w:szCs w:val="24"/>
+        </w:rPr>
+        <w:t xml:space="preserve"> </w:t>
+      </w:r>
+      <w:r>
+        <w:rPr>
+          <w:rFonts w:asciiTheme="minorBidi" w:hAnsiTheme="minorBidi"/>
+          <w:b/>
+          <w:bCs/>
+          <w:sz w:val="24"/>
+          <w:szCs w:val="24"/>
+        </w:rPr>
+        <w:t>(</w:t>
+      </w:r>
+      <w:proofErr w:type="gramEnd"/>
+      <w:r>
+        <w:rPr>
+          <w:rFonts w:asciiTheme="minorBidi" w:hAnsiTheme="minorBidi"/>
+          <w:b/>
+          <w:bCs/>
+          <w:sz w:val="24"/>
+          <w:szCs w:val="24"/>
+        </w:rPr>
+        <w:t xml:space="preserve"> </w:t>
       </w:r>
       <w:r>
         <w:rPr>
@@ -2339,8 +2559,21 @@
           <w:szCs w:val="26"/>
           <w:u w:val="single"/>
         </w:rPr>
-        <w:t>Choose the correct verb form in brackets :</w:t>
-      </w:r>
+        <w:t xml:space="preserve">Choose the correct verb form in </w:t>
+      </w:r>
+      <w:proofErr w:type="gramStart"/>
+      <w:r>
+        <w:rPr>
+          <w:rFonts w:ascii="Arial" w:hAnsi="Arial" w:cs="Arial"/>
+          <w:b/>
+          <w:bCs/>
+          <w:sz w:val="26"/>
+          <w:szCs w:val="26"/>
+          <w:u w:val="single"/>
+        </w:rPr>
+        <w:t>brackets :</w:t>
+      </w:r>
+      <w:proofErr w:type="gramEnd"/>
       <w:r>
         <w:rPr>
           <w:rFonts w:ascii="Arial" w:hAnsi="Arial" w:cs="Arial"/>
@@ -2414,25 +2647,45 @@
           <w:sz w:val="24"/>
           <w:szCs w:val="24"/>
         </w:rPr>
-        <w:t xml:space="preserve"> Do you know that man </w:t>
-      </w:r>
-      <w:r>
-        <w:rPr>
-          <w:rFonts w:asciiTheme="minorBidi" w:hAnsiTheme="minorBidi"/>
-          <w:sz w:val="24"/>
-          <w:szCs w:val="24"/>
-        </w:rPr>
-        <w:t xml:space="preserve"> </w:t>
-      </w:r>
-      <w:r>
-        <w:rPr>
-          <w:rFonts w:asciiTheme="minorBidi" w:hAnsiTheme="minorBidi"/>
-          <w:b/>
-          <w:bCs/>
-          <w:sz w:val="24"/>
-          <w:szCs w:val="24"/>
-        </w:rPr>
-        <w:t xml:space="preserve">( </w:t>
+        <w:t xml:space="preserve"> Do you know that </w:t>
+      </w:r>
+      <w:proofErr w:type="gramStart"/>
+      <w:r>
+        <w:rPr>
+          <w:rFonts w:asciiTheme="minorBidi" w:hAnsiTheme="minorBidi"/>
+          <w:sz w:val="24"/>
+          <w:szCs w:val="24"/>
+        </w:rPr>
+        <w:t xml:space="preserve">man </w:t>
+      </w:r>
+      <w:r>
+        <w:rPr>
+          <w:rFonts w:asciiTheme="minorBidi" w:hAnsiTheme="minorBidi"/>
+          <w:sz w:val="24"/>
+          <w:szCs w:val="24"/>
+        </w:rPr>
+        <w:t xml:space="preserve"> </w:t>
+      </w:r>
+      <w:r>
+        <w:rPr>
+          <w:rFonts w:asciiTheme="minorBidi" w:hAnsiTheme="minorBidi"/>
+          <w:b/>
+          <w:bCs/>
+          <w:sz w:val="24"/>
+          <w:szCs w:val="24"/>
+        </w:rPr>
+        <w:t>(</w:t>
+      </w:r>
+      <w:proofErr w:type="gramEnd"/>
+      <w:r>
+        <w:rPr>
+          <w:rFonts w:asciiTheme="minorBidi" w:hAnsiTheme="minorBidi"/>
+          <w:b/>
+          <w:bCs/>
+          <w:sz w:val="24"/>
+          <w:szCs w:val="24"/>
+        </w:rPr>
+        <w:t xml:space="preserve"> </w:t>
       </w:r>
       <w:r>
         <w:rPr>
@@ -2545,25 +2798,45 @@
           <w:sz w:val="24"/>
           <w:szCs w:val="24"/>
         </w:rPr>
-        <w:t xml:space="preserve"> Silver </w:t>
-      </w:r>
-      <w:r>
-        <w:rPr>
-          <w:rFonts w:asciiTheme="minorBidi" w:hAnsiTheme="minorBidi"/>
-          <w:sz w:val="24"/>
-          <w:szCs w:val="24"/>
-        </w:rPr>
-        <w:t xml:space="preserve"> </w:t>
-      </w:r>
-      <w:r>
-        <w:rPr>
-          <w:rFonts w:asciiTheme="minorBidi" w:hAnsiTheme="minorBidi"/>
-          <w:b/>
-          <w:bCs/>
-          <w:sz w:val="24"/>
-          <w:szCs w:val="24"/>
-        </w:rPr>
-        <w:t xml:space="preserve">( </w:t>
+        <w:t xml:space="preserve"> </w:t>
+      </w:r>
+      <w:proofErr w:type="gramStart"/>
+      <w:r>
+        <w:rPr>
+          <w:rFonts w:asciiTheme="minorBidi" w:hAnsiTheme="minorBidi"/>
+          <w:sz w:val="24"/>
+          <w:szCs w:val="24"/>
+        </w:rPr>
+        <w:t xml:space="preserve">Silver </w:t>
+      </w:r>
+      <w:r>
+        <w:rPr>
+          <w:rFonts w:asciiTheme="minorBidi" w:hAnsiTheme="minorBidi"/>
+          <w:sz w:val="24"/>
+          <w:szCs w:val="24"/>
+        </w:rPr>
+        <w:t xml:space="preserve"> </w:t>
+      </w:r>
+      <w:r>
+        <w:rPr>
+          <w:rFonts w:asciiTheme="minorBidi" w:hAnsiTheme="minorBidi"/>
+          <w:b/>
+          <w:bCs/>
+          <w:sz w:val="24"/>
+          <w:szCs w:val="24"/>
+        </w:rPr>
+        <w:t>(</w:t>
+      </w:r>
+      <w:proofErr w:type="gramEnd"/>
+      <w:r>
+        <w:rPr>
+          <w:rFonts w:asciiTheme="minorBidi" w:hAnsiTheme="minorBidi"/>
+          <w:b/>
+          <w:bCs/>
+          <w:sz w:val="24"/>
+          <w:szCs w:val="24"/>
+        </w:rPr>
+        <w:t xml:space="preserve"> </w:t>
       </w:r>
       <w:r>
         <w:rPr>
@@ -2678,6 +2951,7 @@
         </w:rPr>
         <w:t xml:space="preserve"> </w:t>
       </w:r>
+      <w:proofErr w:type="gramStart"/>
       <w:r>
         <w:rPr>
           <w:rFonts w:asciiTheme="minorBidi" w:hAnsiTheme="minorBidi"/>
@@ -2704,7 +2978,18 @@
           <w:sz w:val="24"/>
           <w:szCs w:val="24"/>
         </w:rPr>
-        <w:t xml:space="preserve">( </w:t>
+        <w:t>(</w:t>
+      </w:r>
+      <w:proofErr w:type="gramEnd"/>
+      <w:r>
+        <w:rPr>
+          <w:rFonts w:asciiTheme="minorBidi" w:hAnsiTheme="minorBidi"/>
+          <w:b/>
+          <w:bCs/>
+          <w:sz w:val="24"/>
+          <w:szCs w:val="24"/>
+        </w:rPr>
+        <w:t xml:space="preserve"> </w:t>
       </w:r>
       <w:r>
         <w:rPr>
@@ -2807,25 +3092,45 @@
           <w:sz w:val="24"/>
           <w:szCs w:val="24"/>
         </w:rPr>
-        <w:t xml:space="preserve">A teacher is a person who </w:t>
-      </w:r>
-      <w:r>
-        <w:rPr>
-          <w:rFonts w:asciiTheme="minorBidi" w:hAnsiTheme="minorBidi"/>
-          <w:sz w:val="24"/>
-          <w:szCs w:val="24"/>
-        </w:rPr>
-        <w:t xml:space="preserve"> </w:t>
-      </w:r>
-      <w:r>
-        <w:rPr>
-          <w:rFonts w:asciiTheme="minorBidi" w:hAnsiTheme="minorBidi"/>
-          <w:b/>
-          <w:bCs/>
-          <w:sz w:val="24"/>
-          <w:szCs w:val="24"/>
-        </w:rPr>
-        <w:t xml:space="preserve">( </w:t>
+        <w:t xml:space="preserve">A teacher is a person </w:t>
+      </w:r>
+      <w:proofErr w:type="gramStart"/>
+      <w:r>
+        <w:rPr>
+          <w:rFonts w:asciiTheme="minorBidi" w:hAnsiTheme="minorBidi"/>
+          <w:sz w:val="24"/>
+          <w:szCs w:val="24"/>
+        </w:rPr>
+        <w:t xml:space="preserve">who </w:t>
+      </w:r>
+      <w:r>
+        <w:rPr>
+          <w:rFonts w:asciiTheme="minorBidi" w:hAnsiTheme="minorBidi"/>
+          <w:sz w:val="24"/>
+          <w:szCs w:val="24"/>
+        </w:rPr>
+        <w:t xml:space="preserve"> </w:t>
+      </w:r>
+      <w:r>
+        <w:rPr>
+          <w:rFonts w:asciiTheme="minorBidi" w:hAnsiTheme="minorBidi"/>
+          <w:b/>
+          <w:bCs/>
+          <w:sz w:val="24"/>
+          <w:szCs w:val="24"/>
+        </w:rPr>
+        <w:t>(</w:t>
+      </w:r>
+      <w:proofErr w:type="gramEnd"/>
+      <w:r>
+        <w:rPr>
+          <w:rFonts w:asciiTheme="minorBidi" w:hAnsiTheme="minorBidi"/>
+          <w:b/>
+          <w:bCs/>
+          <w:sz w:val="24"/>
+          <w:szCs w:val="24"/>
+        </w:rPr>
+        <w:t xml:space="preserve"> </w:t>
       </w:r>
       <w:r>
         <w:rPr>
@@ -2938,6 +3243,7 @@
         </w:rPr>
         <w:t xml:space="preserve"> </w:t>
       </w:r>
+      <w:proofErr w:type="gramStart"/>
       <w:r>
         <w:rPr>
           <w:rFonts w:asciiTheme="minorBidi" w:hAnsiTheme="minorBidi"/>
@@ -2958,6 +3264,7 @@
         </w:rPr>
         <w:t>navigated</w:t>
       </w:r>
+      <w:proofErr w:type="gramEnd"/>
       <w:r>
         <w:rPr>
           <w:rFonts w:asciiTheme="minorBidi" w:hAnsiTheme="minorBidi"/>
@@ -3103,6 +3410,7 @@
           <w:szCs w:val="24"/>
         </w:rPr>
       </w:pPr>
+      <w:proofErr w:type="gramStart"/>
       <w:r>
         <w:rPr>
           <w:rFonts w:asciiTheme="minorBidi" w:hAnsiTheme="minorBidi"/>
@@ -3119,15 +3427,33 @@
           <w:sz w:val="24"/>
           <w:szCs w:val="24"/>
         </w:rPr>
-        <w:t xml:space="preserve"> : …………….. </w:t>
-      </w:r>
-      <w:r>
-        <w:rPr>
-          <w:rFonts w:asciiTheme="minorBidi" w:hAnsiTheme="minorBidi"/>
-          <w:sz w:val="24"/>
-          <w:szCs w:val="24"/>
-        </w:rPr>
-        <w:t>are you doing tomorrow</w:t>
+        <w:t xml:space="preserve"> :</w:t>
+      </w:r>
+      <w:proofErr w:type="gramEnd"/>
+      <w:r>
+        <w:rPr>
+          <w:rFonts w:asciiTheme="minorBidi" w:hAnsiTheme="minorBidi"/>
+          <w:sz w:val="24"/>
+          <w:szCs w:val="24"/>
+        </w:rPr>
+        <w:t xml:space="preserve"> …………….. </w:t>
+      </w:r>
+      <w:r>
+        <w:rPr>
+          <w:rFonts w:asciiTheme="minorBidi" w:hAnsiTheme="minorBidi"/>
+          <w:sz w:val="24"/>
+          <w:szCs w:val="24"/>
+        </w:rPr>
+        <w:t xml:space="preserve">are you doing </w:t>
+      </w:r>
+      <w:proofErr w:type="gramStart"/>
+      <w:r>
+        <w:rPr>
+          <w:rFonts w:asciiTheme="minorBidi" w:hAnsiTheme="minorBidi"/>
+          <w:sz w:val="24"/>
+          <w:szCs w:val="24"/>
+        </w:rPr>
+        <w:t>tomorrow</w:t>
       </w:r>
       <w:r>
         <w:rPr>
@@ -3137,6 +3463,7 @@
         </w:rPr>
         <w:t xml:space="preserve"> ?</w:t>
       </w:r>
+      <w:proofErr w:type="gramEnd"/>
     </w:p>
     <w:p>
       <w:pPr>
@@ -3259,6 +3586,7 @@
           <w:szCs w:val="24"/>
         </w:rPr>
       </w:pPr>
+      <w:proofErr w:type="gramStart"/>
       <w:r>
         <w:rPr>
           <w:rFonts w:asciiTheme="minorBidi" w:hAnsiTheme="minorBidi"/>
@@ -3275,7 +3603,16 @@
           <w:sz w:val="24"/>
           <w:szCs w:val="24"/>
         </w:rPr>
-        <w:t xml:space="preserve"> :  : I ……………</w:t>
+        <w:t xml:space="preserve"> :</w:t>
+      </w:r>
+      <w:proofErr w:type="gramEnd"/>
+      <w:r>
+        <w:rPr>
+          <w:rFonts w:asciiTheme="minorBidi" w:hAnsiTheme="minorBidi"/>
+          <w:sz w:val="24"/>
+          <w:szCs w:val="24"/>
+        </w:rPr>
+        <w:t xml:space="preserve">  : I ……………</w:t>
       </w:r>
       <w:r>
         <w:rPr>
@@ -3372,6 +3709,7 @@
         </w:rPr>
         <w:t xml:space="preserve">b. </w:t>
       </w:r>
+      <w:proofErr w:type="gramStart"/>
       <w:r>
         <w:rPr>
           <w:rFonts w:asciiTheme="minorBidi" w:hAnsiTheme="minorBidi"/>
@@ -3382,6 +3720,7 @@
         </w:rPr>
         <w:t>was</w:t>
       </w:r>
+      <w:proofErr w:type="gramEnd"/>
       <w:r>
         <w:rPr>
           <w:rFonts w:asciiTheme="minorBidi" w:hAnsiTheme="minorBidi"/>
@@ -3455,6 +3794,7 @@
           <w:szCs w:val="24"/>
         </w:rPr>
       </w:pPr>
+      <w:proofErr w:type="gramStart"/>
       <w:r>
         <w:rPr>
           <w:rFonts w:asciiTheme="minorBidi" w:hAnsiTheme="minorBidi"/>
@@ -3471,7 +3811,16 @@
           <w:sz w:val="24"/>
           <w:szCs w:val="24"/>
         </w:rPr>
-        <w:t xml:space="preserve"> : </w:t>
+        <w:t xml:space="preserve"> :</w:t>
+      </w:r>
+      <w:proofErr w:type="gramEnd"/>
+      <w:r>
+        <w:rPr>
+          <w:rFonts w:asciiTheme="minorBidi" w:hAnsiTheme="minorBidi"/>
+          <w:sz w:val="24"/>
+          <w:szCs w:val="24"/>
+        </w:rPr>
+        <w:t xml:space="preserve"> </w:t>
       </w:r>
       <w:r>
         <w:rPr>
@@ -3781,6 +4130,7 @@
         </w:rPr>
         <w:t xml:space="preserve">c. </w:t>
       </w:r>
+      <w:proofErr w:type="gramStart"/>
       <w:r>
         <w:rPr>
           <w:rFonts w:asciiTheme="minorBidi" w:hAnsiTheme="minorBidi"/>
@@ -3791,6 +4141,7 @@
         </w:rPr>
         <w:t>Where</w:t>
       </w:r>
+      <w:proofErr w:type="gramEnd"/>
     </w:p>
     <w:p>
       <w:pPr>
@@ -3810,6 +4161,7 @@
           <w:szCs w:val="24"/>
         </w:rPr>
       </w:pPr>
+      <w:proofErr w:type="gramStart"/>
       <w:r>
         <w:rPr>
           <w:rFonts w:asciiTheme="minorBidi" w:hAnsiTheme="minorBidi"/>
@@ -3826,15 +4178,33 @@
           <w:sz w:val="24"/>
           <w:szCs w:val="24"/>
         </w:rPr>
-        <w:t xml:space="preserve"> : ………….</w:t>
-      </w:r>
-      <w:r>
-        <w:rPr>
-          <w:rFonts w:asciiTheme="minorBidi" w:hAnsiTheme="minorBidi"/>
-          <w:sz w:val="24"/>
-          <w:szCs w:val="24"/>
-        </w:rPr>
-        <w:t xml:space="preserve"> Dad is driving</w:t>
+        <w:t xml:space="preserve"> :</w:t>
+      </w:r>
+      <w:proofErr w:type="gramEnd"/>
+      <w:r>
+        <w:rPr>
+          <w:rFonts w:asciiTheme="minorBidi" w:hAnsiTheme="minorBidi"/>
+          <w:sz w:val="24"/>
+          <w:szCs w:val="24"/>
+        </w:rPr>
+        <w:t xml:space="preserve"> ………….</w:t>
+      </w:r>
+      <w:r>
+        <w:rPr>
+          <w:rFonts w:asciiTheme="minorBidi" w:hAnsiTheme="minorBidi"/>
+          <w:sz w:val="24"/>
+          <w:szCs w:val="24"/>
+        </w:rPr>
+        <w:t xml:space="preserve"> Dad is </w:t>
+      </w:r>
+      <w:proofErr w:type="gramStart"/>
+      <w:r>
+        <w:rPr>
+          <w:rFonts w:asciiTheme="minorBidi" w:hAnsiTheme="minorBidi"/>
+          <w:sz w:val="24"/>
+          <w:szCs w:val="24"/>
+        </w:rPr>
+        <w:t>driving</w:t>
       </w:r>
       <w:r>
         <w:rPr>
@@ -3844,6 +4214,7 @@
         </w:rPr>
         <w:t xml:space="preserve"> ?</w:t>
       </w:r>
+      <w:proofErr w:type="gramEnd"/>
     </w:p>
     <w:p>
       <w:pPr>
@@ -4077,6 +4448,7 @@
           <w:szCs w:val="26"/>
         </w:rPr>
       </w:pPr>
+      <w:proofErr w:type="gramStart"/>
       <w:r>
         <w:rPr>
           <w:rFonts w:ascii="Arial" w:hAnsi="Arial" w:cs="Arial"/>
@@ -4085,7 +4457,18 @@
           <w:sz w:val="26"/>
           <w:szCs w:val="26"/>
         </w:rPr>
-        <w:t>( A )                                                  ( B )</w:t>
+        <w:t>( A</w:t>
+      </w:r>
+      <w:proofErr w:type="gramEnd"/>
+      <w:r>
+        <w:rPr>
+          <w:rFonts w:ascii="Arial" w:hAnsi="Arial" w:cs="Arial"/>
+          <w:b/>
+          <w:bCs/>
+          <w:sz w:val="26"/>
+          <w:szCs w:val="26"/>
+        </w:rPr>
+        <w:t xml:space="preserve"> )                                                  ( B )</w:t>
       </w:r>
     </w:p>
     <w:p>
@@ -4267,13 +4650,23 @@
         </w:rPr>
         <w:t xml:space="preserve"> </w:t>
       </w:r>
-      <w:r>
-        <w:rPr>
-          <w:rFonts w:ascii="Arial" w:hAnsi="Arial" w:cs="Arial"/>
-          <w:sz w:val="24"/>
-          <w:szCs w:val="24"/>
-        </w:rPr>
-        <w:t>give something and receive something else</w:t>
+      <w:proofErr w:type="gramStart"/>
+      <w:r>
+        <w:rPr>
+          <w:rFonts w:ascii="Arial" w:hAnsi="Arial" w:cs="Arial"/>
+          <w:sz w:val="24"/>
+          <w:szCs w:val="24"/>
+        </w:rPr>
+        <w:t>give</w:t>
+      </w:r>
+      <w:proofErr w:type="gramEnd"/>
+      <w:r>
+        <w:rPr>
+          <w:rFonts w:ascii="Arial" w:hAnsi="Arial" w:cs="Arial"/>
+          <w:sz w:val="24"/>
+          <w:szCs w:val="24"/>
+        </w:rPr>
+        <w:t xml:space="preserve"> something and receive something else</w:t>
       </w:r>
       <w:r>
         <w:rPr>
@@ -4360,13 +4753,23 @@
         </w:rPr>
         <w:t xml:space="preserve"> </w:t>
       </w:r>
-      <w:r>
-        <w:rPr>
-          <w:rFonts w:ascii="Arial" w:hAnsi="Arial" w:cs="Arial"/>
-          <w:sz w:val="24"/>
-          <w:szCs w:val="24"/>
-        </w:rPr>
-        <w:t>make a connection</w:t>
+      <w:proofErr w:type="gramStart"/>
+      <w:r>
+        <w:rPr>
+          <w:rFonts w:ascii="Arial" w:hAnsi="Arial" w:cs="Arial"/>
+          <w:sz w:val="24"/>
+          <w:szCs w:val="24"/>
+        </w:rPr>
+        <w:t>make</w:t>
+      </w:r>
+      <w:proofErr w:type="gramEnd"/>
+      <w:r>
+        <w:rPr>
+          <w:rFonts w:ascii="Arial" w:hAnsi="Arial" w:cs="Arial"/>
+          <w:sz w:val="24"/>
+          <w:szCs w:val="24"/>
+        </w:rPr>
+        <w:t xml:space="preserve"> a connection</w:t>
       </w:r>
       <w:r>
         <w:rPr>
@@ -4586,7 +4989,31 @@
           <w:szCs w:val="26"/>
           <w:u w:val="single"/>
         </w:rPr>
-        <w:t xml:space="preserve">Complete the following. Write questions : </w:t>
+        <w:t xml:space="preserve">Complete the following. Write </w:t>
+      </w:r>
+      <w:proofErr w:type="gramStart"/>
+      <w:r>
+        <w:rPr>
+          <w:rFonts w:ascii="Arial" w:hAnsi="Arial" w:cs="Arial"/>
+          <w:b/>
+          <w:bCs/>
+          <w:sz w:val="26"/>
+          <w:szCs w:val="26"/>
+          <w:u w:val="single"/>
+        </w:rPr>
+        <w:t>questions :</w:t>
+      </w:r>
+      <w:proofErr w:type="gramEnd"/>
+      <w:r>
+        <w:rPr>
+          <w:rFonts w:ascii="Arial" w:hAnsi="Arial" w:cs="Arial"/>
+          <w:b/>
+          <w:bCs/>
+          <w:sz w:val="26"/>
+          <w:szCs w:val="26"/>
+          <w:u w:val="single"/>
+        </w:rPr>
+        <w:t xml:space="preserve"> </w:t>
       </w:r>
       <w:r>
         <w:rPr>
@@ -4691,7 +5118,16 @@
           <w:sz w:val="24"/>
           <w:szCs w:val="24"/>
         </w:rPr>
-        <w:t>…………………………………………………………</w:t>
+        <w:t>………………………………………………………</w:t>
+      </w:r>
+      <w:proofErr w:type="gramStart"/>
+      <w:r>
+        <w:rPr>
+          <w:rFonts w:ascii="Arial" w:hAnsi="Arial" w:cs="Arial"/>
+          <w:sz w:val="24"/>
+          <w:szCs w:val="24"/>
+        </w:rPr>
+        <w:t>…</w:t>
       </w:r>
       <w:r>
         <w:rPr>
@@ -4703,6 +5139,7 @@
         </w:rPr>
         <w:t xml:space="preserve"> ?</w:t>
       </w:r>
+      <w:proofErr w:type="gramEnd"/>
     </w:p>
     <w:p>
       <w:pPr>
@@ -4776,13 +5213,23 @@
           <w:szCs w:val="24"/>
         </w:rPr>
       </w:pPr>
-      <w:r>
-        <w:rPr>
-          <w:rFonts w:ascii="Arial" w:hAnsi="Arial" w:cs="Arial"/>
-          <w:sz w:val="24"/>
-          <w:szCs w:val="24"/>
-        </w:rPr>
-        <w:t xml:space="preserve">Laila : ……………………………………………………… </w:t>
+      <w:proofErr w:type="gramStart"/>
+      <w:r>
+        <w:rPr>
+          <w:rFonts w:ascii="Arial" w:hAnsi="Arial" w:cs="Arial"/>
+          <w:sz w:val="24"/>
+          <w:szCs w:val="24"/>
+        </w:rPr>
+        <w:t>Laila :</w:t>
+      </w:r>
+      <w:proofErr w:type="gramEnd"/>
+      <w:r>
+        <w:rPr>
+          <w:rFonts w:ascii="Arial" w:hAnsi="Arial" w:cs="Arial"/>
+          <w:sz w:val="24"/>
+          <w:szCs w:val="24"/>
+        </w:rPr>
+        <w:t xml:space="preserve"> ……………………………………………………… </w:t>
       </w:r>
       <w:r>
         <w:rPr>
@@ -4809,6 +5256,7 @@
           <w:szCs w:val="24"/>
         </w:rPr>
       </w:pPr>
+      <w:proofErr w:type="gramStart"/>
       <w:r>
         <w:rPr>
           <w:rFonts w:ascii="Arial" w:hAnsi="Arial" w:cs="Arial"/>
@@ -4823,7 +5271,16 @@
           <w:sz w:val="24"/>
           <w:szCs w:val="24"/>
         </w:rPr>
-        <w:t xml:space="preserve">ed : </w:t>
+        <w:t>ed :</w:t>
+      </w:r>
+      <w:proofErr w:type="gramEnd"/>
+      <w:r>
+        <w:rPr>
+          <w:rFonts w:ascii="Arial" w:hAnsi="Arial" w:cs="Arial"/>
+          <w:sz w:val="24"/>
+          <w:szCs w:val="24"/>
+        </w:rPr>
+        <w:t xml:space="preserve"> </w:t>
       </w:r>
       <w:r>
         <w:rPr>
@@ -4889,8 +5346,21 @@
           <w:szCs w:val="26"/>
           <w:u w:val="single"/>
         </w:rPr>
-        <w:t>Write the answers :</w:t>
-      </w:r>
+        <w:t xml:space="preserve">Write the </w:t>
+      </w:r>
+      <w:proofErr w:type="gramStart"/>
+      <w:r>
+        <w:rPr>
+          <w:rFonts w:ascii="Arial" w:hAnsi="Arial" w:cs="Arial"/>
+          <w:b/>
+          <w:bCs/>
+          <w:sz w:val="26"/>
+          <w:szCs w:val="26"/>
+          <w:u w:val="single"/>
+        </w:rPr>
+        <w:t>answers :</w:t>
+      </w:r>
+      <w:proofErr w:type="gramEnd"/>
       <w:r>
         <w:rPr>
           <w:rFonts w:ascii="Arial" w:hAnsi="Arial" w:cs="Arial"/>
@@ -4993,15 +5463,33 @@
           <w:sz w:val="24"/>
           <w:szCs w:val="24"/>
         </w:rPr>
-        <w:t xml:space="preserve"> this evening</w:t>
-      </w:r>
-      <w:r>
-        <w:rPr>
-          <w:rFonts w:ascii="Arial" w:hAnsi="Arial" w:cs="Arial"/>
-          <w:sz w:val="24"/>
-          <w:szCs w:val="24"/>
-        </w:rPr>
-        <w:t xml:space="preserve"> ? </w:t>
+        <w:t xml:space="preserve"> this </w:t>
+      </w:r>
+      <w:proofErr w:type="gramStart"/>
+      <w:r>
+        <w:rPr>
+          <w:rFonts w:ascii="Arial" w:hAnsi="Arial" w:cs="Arial"/>
+          <w:sz w:val="24"/>
+          <w:szCs w:val="24"/>
+        </w:rPr>
+        <w:t>evening</w:t>
+      </w:r>
+      <w:r>
+        <w:rPr>
+          <w:rFonts w:ascii="Arial" w:hAnsi="Arial" w:cs="Arial"/>
+          <w:sz w:val="24"/>
+          <w:szCs w:val="24"/>
+        </w:rPr>
+        <w:t xml:space="preserve"> ?</w:t>
+      </w:r>
+      <w:proofErr w:type="gramEnd"/>
+      <w:r>
+        <w:rPr>
+          <w:rFonts w:ascii="Arial" w:hAnsi="Arial" w:cs="Arial"/>
+          <w:sz w:val="24"/>
+          <w:szCs w:val="24"/>
+        </w:rPr>
+        <w:t xml:space="preserve"> </w:t>
       </w:r>
     </w:p>
     <w:p>
@@ -5032,8 +5520,18 @@
           <w:sz w:val="24"/>
           <w:szCs w:val="24"/>
         </w:rPr>
-        <w:t>……………………………………..</w:t>
-      </w:r>
+        <w:t>…………………………………</w:t>
+      </w:r>
+      <w:proofErr w:type="gramStart"/>
+      <w:r>
+        <w:rPr>
+          <w:rFonts w:ascii="Arial" w:hAnsi="Arial" w:cs="Arial"/>
+          <w:sz w:val="24"/>
+          <w:szCs w:val="24"/>
+        </w:rPr>
+        <w:t>…..</w:t>
+      </w:r>
+      <w:proofErr w:type="gramEnd"/>
     </w:p>
     <w:p>
       <w:pPr>
@@ -5055,13 +5553,23 @@
           <w:szCs w:val="24"/>
         </w:rPr>
       </w:pPr>
-      <w:r>
-        <w:rPr>
-          <w:rFonts w:ascii="Arial" w:hAnsi="Arial" w:cs="Arial"/>
-          <w:sz w:val="24"/>
-          <w:szCs w:val="24"/>
-        </w:rPr>
-        <w:t xml:space="preserve">Laila : </w:t>
+      <w:proofErr w:type="gramStart"/>
+      <w:r>
+        <w:rPr>
+          <w:rFonts w:ascii="Arial" w:hAnsi="Arial" w:cs="Arial"/>
+          <w:sz w:val="24"/>
+          <w:szCs w:val="24"/>
+        </w:rPr>
+        <w:t>Laila :</w:t>
+      </w:r>
+      <w:proofErr w:type="gramEnd"/>
+      <w:r>
+        <w:rPr>
+          <w:rFonts w:ascii="Arial" w:hAnsi="Arial" w:cs="Arial"/>
+          <w:sz w:val="24"/>
+          <w:szCs w:val="24"/>
+        </w:rPr>
+        <w:t xml:space="preserve"> </w:t>
       </w:r>
       <w:r>
         <w:rPr>
@@ -5096,6 +5604,7 @@
           <w:szCs w:val="24"/>
         </w:rPr>
       </w:pPr>
+      <w:proofErr w:type="gramStart"/>
       <w:r>
         <w:rPr>
           <w:rFonts w:ascii="Arial" w:hAnsi="Arial" w:cs="Arial"/>
@@ -5112,7 +5621,18 @@
           <w:sz w:val="24"/>
           <w:szCs w:val="24"/>
         </w:rPr>
-        <w:t xml:space="preserve"> : </w:t>
+        <w:t xml:space="preserve"> :</w:t>
+      </w:r>
+      <w:proofErr w:type="gramEnd"/>
+      <w:r>
+        <w:rPr>
+          <w:rFonts w:ascii="Arial" w:hAnsi="Arial" w:cs="Arial"/>
+          <w:b/>
+          <w:bCs/>
+          <w:sz w:val="24"/>
+          <w:szCs w:val="24"/>
+        </w:rPr>
+        <w:t xml:space="preserve"> </w:t>
       </w:r>
       <w:r>
         <w:rPr>
@@ -5147,7 +5667,31 @@
           <w:szCs w:val="26"/>
           <w:u w:val="single"/>
         </w:rPr>
-        <w:t>IX- Write a 50-word composition about  ONE of the following topics :</w:t>
+        <w:t xml:space="preserve">IX- Write a 50-word composition </w:t>
+      </w:r>
+      <w:proofErr w:type="gramStart"/>
+      <w:r>
+        <w:rPr>
+          <w:rFonts w:ascii="Arial" w:hAnsi="Arial" w:cs="Arial"/>
+          <w:b/>
+          <w:bCs/>
+          <w:sz w:val="26"/>
+          <w:szCs w:val="26"/>
+          <w:u w:val="single"/>
+        </w:rPr>
+        <w:t>about  ONE</w:t>
+      </w:r>
+      <w:proofErr w:type="gramEnd"/>
+      <w:r>
+        <w:rPr>
+          <w:rFonts w:ascii="Arial" w:hAnsi="Arial" w:cs="Arial"/>
+          <w:b/>
+          <w:bCs/>
+          <w:sz w:val="26"/>
+          <w:szCs w:val="26"/>
+          <w:u w:val="single"/>
+        </w:rPr>
+        <w:t xml:space="preserve"> of the following topics :</w:t>
       </w:r>
       <w:r>
         <w:rPr>
@@ -5288,6 +5832,8 @@
       <w:headerReference w:type="default" r:id="rId8"/>
       <w:footerReference w:type="even" r:id="rId9"/>
       <w:footerReference w:type="default" r:id="rId10"/>
+      <w:headerReference w:type="first" r:id="rId11"/>
+      <w:footerReference w:type="first" r:id="rId12"/>
       <w:pgSz w:w="11906" w:h="16838" w:code="9"/>
       <w:pgMar w:top="720" w:right="720" w:bottom="720" w:left="720" w:header="340" w:footer="283" w:gutter="0"/>
       <w:cols w:space="708"/>
@@ -5335,7 +5881,6 @@
         <w:tab w:val="left" w:pos="1288"/>
       </w:tabs>
       <w:bidi w:val="0"/>
-      <w:jc w:val="center"/>
       <w:rPr>
         <w:b/>
         <w:bCs/>
@@ -5403,7 +5948,7 @@
         <w:szCs w:val="24"/>
         <w:lang w:bidi="ar-AE"/>
       </w:rPr>
-      <w:t>Examiner: Homade Kanjo</w:t>
+      <w:t xml:space="preserve">Examiner: </w:t>
     </w:r>
   </w:p>
 </w:ftr>
@@ -5437,6 +5982,16 @@
       </w:rPr>
       <w:t>......</w:t>
     </w:r>
+  </w:p>
+</w:ftr>
+</file>
+
+<file path=word/footer3.xml><?xml version="1.0" encoding="utf-8"?>
+<w:ftr xmlns:wpc="http://schemas.microsoft.com/office/word/2010/wordprocessingCanvas" xmlns:cx="http://schemas.microsoft.com/office/drawing/2014/chartex" xmlns:cx1="http://schemas.microsoft.com/office/drawing/2015/9/8/chartex" xmlns:cx2="http://schemas.microsoft.com/office/drawing/2015/10/21/chartex" xmlns:cx3="http://schemas.microsoft.com/office/drawing/2016/5/9/chartex" xmlns:cx4="http://schemas.microsoft.com/office/drawing/2016/5/10/chartex" xmlns:cx5="http://schemas.microsoft.com/office/drawing/2016/5/11/chartex" xmlns:cx6="http://schemas.microsoft.com/office/drawing/2016/5/12/chartex" xmlns:cx7="http://schemas.microsoft.com/office/drawing/2016/5/13/chartex" xmlns:cx8="http://schemas.microsoft.com/office/drawing/2016/5/14/chartex" xmlns:mc="http://schemas.openxmlformats.org/markup-compatibility/2006" xmlns:aink="http://schemas.microsoft.com/office/drawing/2016/ink" xmlns:am3d="http://schemas.microsoft.com/office/drawing/2017/model3d" xmlns:o="urn:schemas-microsoft-com:office:office" xmlns:r="http://schemas.openxmlformats.org/officeDocument/2006/relationships" xmlns:m="http://schemas.openxmlformats.org/officeDocument/2006/math" xmlns:v="urn:schemas-microsoft-com:vml" xmlns:wp14="http://schemas.microsoft.com/office/word/2010/wordprocessingDrawing" xmlns:wp="http://schemas.openxmlformats.org/drawingml/2006/wordprocessingDrawing" xmlns:w10="urn:schemas-microsoft-com:office:word" xmlns:w="http://schemas.openxmlformats.org/wordprocessingml/2006/main" xmlns:w14="http://schemas.microsoft.com/office/word/2010/wordml" xmlns:w15="http://schemas.microsoft.com/office/word/2012/wordml" xmlns:w16cex="http://schemas.microsoft.com/office/word/2018/wordml/cex" xmlns:w16cid="http://schemas.microsoft.com/office/word/2016/wordml/cid" xmlns:w16="http://schemas.microsoft.com/office/word/2018/wordml" xmlns:w16sdtdh="http://schemas.microsoft.com/office/word/2020/wordml/sdtdatahash" xmlns:w16se="http://schemas.microsoft.com/office/word/2015/wordml/symex" xmlns:wpg="http://schemas.microsoft.com/office/word/2010/wordprocessingGroup" xmlns:wpi="http://schemas.microsoft.com/office/word/2010/wordprocessingInk" xmlns:wne="http://schemas.microsoft.com/office/word/2006/wordml" xmlns:wps="http://schemas.microsoft.com/office/word/2010/wordprocessingShape" mc:Ignorable="w14 w15 w16se w16cid w16 w16cex w16sdtdh wp14">
+  <w:p>
+    <w:pPr>
+      <w:pStyle w:val="a4"/>
+    </w:pPr>
   </w:p>
 </w:ftr>
 </file>
@@ -5479,6 +6034,7 @@
         <w:szCs w:val="26"/>
       </w:rPr>
     </w:pPr>
+    <w:proofErr w:type="gramStart"/>
     <w:r>
       <w:rPr>
         <w:rFonts w:hint="cs"/>
@@ -5488,7 +6044,19 @@
         <w:szCs w:val="26"/>
         <w:rtl/>
       </w:rPr>
-      <w:t>( الصفحة الثانية)</w:t>
+      <w:t>( الصفحة</w:t>
+    </w:r>
+    <w:proofErr w:type="gramEnd"/>
+    <w:r>
+      <w:rPr>
+        <w:rFonts w:hint="cs"/>
+        <w:b/>
+        <w:bCs/>
+        <w:sz w:val="26"/>
+        <w:szCs w:val="26"/>
+        <w:rtl/>
+      </w:rPr>
+      <w:t xml:space="preserve"> الثانية)</w:t>
     </w:r>
   </w:p>
 </w:hdr>
@@ -5678,6 +6246,7 @@
               <w:rtl/>
             </w:rPr>
           </w:pPr>
+          <w:proofErr w:type="gramStart"/>
           <w:r>
             <w:rPr>
               <w:rFonts w:hint="cs"/>
@@ -5687,7 +6256,19 @@
               <w:szCs w:val="28"/>
               <w:rtl/>
             </w:rPr>
-            <w:t xml:space="preserve">الاسم : </w:t>
+            <w:t>الاسم :</w:t>
+          </w:r>
+          <w:proofErr w:type="gramEnd"/>
+          <w:r>
+            <w:rPr>
+              <w:rFonts w:hint="cs"/>
+              <w:b/>
+              <w:bCs/>
+              <w:sz w:val="28"/>
+              <w:szCs w:val="28"/>
+              <w:rtl/>
+            </w:rPr>
+            <w:t xml:space="preserve"> </w:t>
           </w:r>
           <w:r>
             <w:rPr>
@@ -5956,6 +6537,7 @@
               <w:rtl/>
             </w:rPr>
           </w:pPr>
+          <w:proofErr w:type="gramStart"/>
           <w:r>
             <w:rPr>
               <w:rFonts w:hint="cs"/>
@@ -5965,7 +6547,19 @@
               <w:szCs w:val="28"/>
               <w:rtl/>
             </w:rPr>
-            <w:t>الصف : ا</w:t>
+            <w:t>الصف :</w:t>
+          </w:r>
+          <w:proofErr w:type="gramEnd"/>
+          <w:r>
+            <w:rPr>
+              <w:rFonts w:hint="cs"/>
+              <w:b/>
+              <w:bCs/>
+              <w:sz w:val="28"/>
+              <w:szCs w:val="28"/>
+              <w:rtl/>
+            </w:rPr>
+            <w:t xml:space="preserve"> ا</w:t>
           </w:r>
           <w:r>
             <w:rPr>
@@ -5994,6 +6588,7 @@
               <w:rtl/>
             </w:rPr>
           </w:pPr>
+          <w:proofErr w:type="gramStart"/>
           <w:r>
             <w:rPr>
               <w:rFonts w:hint="cs"/>
@@ -6003,7 +6598,19 @@
               <w:szCs w:val="28"/>
               <w:rtl/>
             </w:rPr>
-            <w:t xml:space="preserve">الشعبة : </w:t>
+            <w:t>الشعبة :</w:t>
+          </w:r>
+          <w:proofErr w:type="gramEnd"/>
+          <w:r>
+            <w:rPr>
+              <w:rFonts w:hint="cs"/>
+              <w:b/>
+              <w:bCs/>
+              <w:sz w:val="28"/>
+              <w:szCs w:val="28"/>
+              <w:rtl/>
+            </w:rPr>
+            <w:t xml:space="preserve"> </w:t>
           </w:r>
           <w:r>
             <w:rPr>
@@ -6083,6 +6690,7 @@
         <w:rtl/>
       </w:rPr>
     </w:pPr>
+    <w:proofErr w:type="gramStart"/>
     <w:r>
       <w:rPr>
         <w:rFonts w:hint="cs"/>
@@ -6092,8 +6700,30 @@
         <w:szCs w:val="26"/>
         <w:rtl/>
       </w:rPr>
-      <w:t>( الصفحة الأولى)</w:t>
+      <w:t>( الصفحة</w:t>
     </w:r>
+    <w:proofErr w:type="gramEnd"/>
+    <w:r>
+      <w:rPr>
+        <w:rFonts w:hint="cs"/>
+        <w:b/>
+        <w:bCs/>
+        <w:sz w:val="26"/>
+        <w:szCs w:val="26"/>
+        <w:rtl/>
+      </w:rPr>
+      <w:t xml:space="preserve"> الأولى)</w:t>
+    </w:r>
+  </w:p>
+</w:hdr>
+</file>
+
+<file path=word/header3.xml><?xml version="1.0" encoding="utf-8"?>
+<w:hdr xmlns:wpc="http://schemas.microsoft.com/office/word/2010/wordprocessingCanvas" xmlns:cx="http://schemas.microsoft.com/office/drawing/2014/chartex" xmlns:cx1="http://schemas.microsoft.com/office/drawing/2015/9/8/chartex" xmlns:cx2="http://schemas.microsoft.com/office/drawing/2015/10/21/chartex" xmlns:cx3="http://schemas.microsoft.com/office/drawing/2016/5/9/chartex" xmlns:cx4="http://schemas.microsoft.com/office/drawing/2016/5/10/chartex" xmlns:cx5="http://schemas.microsoft.com/office/drawing/2016/5/11/chartex" xmlns:cx6="http://schemas.microsoft.com/office/drawing/2016/5/12/chartex" xmlns:cx7="http://schemas.microsoft.com/office/drawing/2016/5/13/chartex" xmlns:cx8="http://schemas.microsoft.com/office/drawing/2016/5/14/chartex" xmlns:mc="http://schemas.openxmlformats.org/markup-compatibility/2006" xmlns:aink="http://schemas.microsoft.com/office/drawing/2016/ink" xmlns:am3d="http://schemas.microsoft.com/office/drawing/2017/model3d" xmlns:o="urn:schemas-microsoft-com:office:office" xmlns:r="http://schemas.openxmlformats.org/officeDocument/2006/relationships" xmlns:m="http://schemas.openxmlformats.org/officeDocument/2006/math" xmlns:v="urn:schemas-microsoft-com:vml" xmlns:wp14="http://schemas.microsoft.com/office/word/2010/wordprocessingDrawing" xmlns:wp="http://schemas.openxmlformats.org/drawingml/2006/wordprocessingDrawing" xmlns:w10="urn:schemas-microsoft-com:office:word" xmlns:w="http://schemas.openxmlformats.org/wordprocessingml/2006/main" xmlns:w14="http://schemas.microsoft.com/office/word/2010/wordml" xmlns:w15="http://schemas.microsoft.com/office/word/2012/wordml" xmlns:w16cex="http://schemas.microsoft.com/office/word/2018/wordml/cex" xmlns:w16cid="http://schemas.microsoft.com/office/word/2016/wordml/cid" xmlns:w16="http://schemas.microsoft.com/office/word/2018/wordml" xmlns:w16sdtdh="http://schemas.microsoft.com/office/word/2020/wordml/sdtdatahash" xmlns:w16se="http://schemas.microsoft.com/office/word/2015/wordml/symex" xmlns:wpg="http://schemas.microsoft.com/office/word/2010/wordprocessingGroup" xmlns:wpi="http://schemas.microsoft.com/office/word/2010/wordprocessingInk" xmlns:wne="http://schemas.microsoft.com/office/word/2006/wordml" xmlns:wps="http://schemas.microsoft.com/office/word/2010/wordprocessingShape" mc:Ignorable="w14 w15 w16se w16cid w16 w16cex w16sdtdh wp14">
+  <w:p>
+    <w:pPr>
+      <w:pStyle w:val="a3"/>
+    </w:pPr>
   </w:p>
 </w:hdr>
 </file>

</xml_diff>